<commit_message>
Fix: LoadData + Note
</commit_message>
<xml_diff>
--- a/Explanatory note.docx
+++ b/Explanatory note.docx
@@ -686,6 +686,28 @@
         </w:rPr>
         <w:t>1-40 05 01-10</w:t>
       </w:r>
+      <w:r>
+        <w:rPr>
+          <w:rFonts w:eastAsia="Times New Roman" w:cs="Times New Roman"/>
+          <w:color w:val="0E0B0B"/>
+          <w:sz w:val="27"/>
+          <w:szCs w:val="27"/>
+          <w:lang w:val="en-US" w:eastAsia="ru-RU"/>
+        </w:rPr>
+        <w:t xml:space="preserve"> 014 </w:t>
+      </w:r>
+      <w:proofErr w:type="spellStart"/>
+      <w:r>
+        <w:rPr>
+          <w:rFonts w:eastAsia="Times New Roman" w:cs="Times New Roman"/>
+          <w:color w:val="0E0B0B"/>
+          <w:sz w:val="27"/>
+          <w:szCs w:val="27"/>
+          <w:lang w:eastAsia="ru-RU"/>
+        </w:rPr>
+        <w:t>ПЗы</w:t>
+      </w:r>
+      <w:proofErr w:type="spellEnd"/>
     </w:p>
     <w:p>
       <w:pPr>
@@ -995,6 +1017,16 @@
     </w:p>
     <w:p>
       <w:pPr>
+        <w:rPr>
+          <w:rFonts w:eastAsia="Times New Roman" w:cs="Times New Roman"/>
+          <w:color w:val="000000"/>
+          <w:szCs w:val="28"/>
+          <w:lang w:eastAsia="ru-RU"/>
+        </w:rPr>
+      </w:pPr>
+    </w:p>
+    <w:p>
+      <w:pPr>
         <w:jc w:val="center"/>
         <w:rPr>
           <w:rFonts w:eastAsia="Times New Roman" w:cs="Times New Roman"/>
@@ -1091,7 +1123,7 @@
           <w:szCs w:val="28"/>
           <w:lang w:val="ru-RU" w:eastAsia="ru-RU"/>
         </w:rPr>
-        <w:t>7</w:t>
+        <w:t>4</w:t>
       </w:r>
       <w:r>
         <w:rPr>
@@ -1119,6 +1151,8 @@
       <w:r>
         <w:rPr>
           <w:rFonts w:ascii="Times New Roman" w:eastAsia="Times New Roman" w:hAnsi="Times New Roman" w:cs="Times New Roman"/>
+          <w:b/>
+          <w:bCs/>
           <w:color w:val="000000"/>
           <w:sz w:val="28"/>
           <w:szCs w:val="28"/>
@@ -1669,29 +1703,14 @@
           <w:szCs w:val="28"/>
           <w:lang w:eastAsia="ru-RU"/>
         </w:rPr>
-      </w:pPr>
-      <w:r>
-        <w:rPr>
-          <w:rFonts w:eastAsia="Times New Roman" w:cs="Times New Roman"/>
-          <w:color w:val="000000"/>
-          <w:szCs w:val="28"/>
-          <w:lang w:eastAsia="ru-RU"/>
-        </w:rPr>
-        <w:br w:type="page"/>
-      </w:r>
-    </w:p>
-    <w:p>
-      <w:pPr>
-        <w:pStyle w:val="a9"/>
-        <w:ind w:firstLine="0"/>
-        <w:jc w:val="center"/>
-        <w:rPr>
-          <w:rFonts w:ascii="Times New Roman" w:eastAsia="Times New Roman" w:hAnsi="Times New Roman" w:cs="Times New Roman"/>
-          <w:color w:val="000000"/>
-          <w:sz w:val="28"/>
-          <w:szCs w:val="28"/>
-          <w:lang w:val="ru-RU" w:eastAsia="ru-RU"/>
-        </w:rPr>
+        <w:sectPr>
+          <w:pgSz w:w="11906" w:h="16838"/>
+          <w:pgMar w:top="1134" w:right="850" w:bottom="1134" w:left="1701" w:header="708" w:footer="708" w:gutter="0"/>
+          <w:pgNumType w:start="4"/>
+          <w:cols w:space="708"/>
+          <w:titlePg/>
+          <w:docGrid w:linePitch="381"/>
+        </w:sectPr>
       </w:pPr>
     </w:p>
     <w:sdt>
@@ -1744,13 +1763,12 @@
         <w:p/>
         <w:p>
           <w:pPr>
-            <w:pStyle w:val="11"/>
-            <w:ind w:left="284" w:hanging="284"/>
+            <w:ind w:firstLine="0"/>
             <w:rPr>
               <w:rFonts w:asciiTheme="minorHAnsi" w:eastAsiaTheme="minorEastAsia" w:hAnsiTheme="minorHAnsi"/>
               <w:noProof/>
               <w:sz w:val="22"/>
-              <w:lang w:val="ru-RU" w:eastAsia="ru-RU"/>
+              <w:lang w:eastAsia="ru-RU"/>
             </w:rPr>
           </w:pPr>
           <w:r>
@@ -1762,28 +1780,20 @@
           <w:r>
             <w:fldChar w:fldCharType="separate"/>
           </w:r>
-          <w:hyperlink w:anchor="_Toc121943310" w:history="1">
+          <w:hyperlink w:anchor="_Toc122006805" w:history="1">
             <w:r>
               <w:rPr>
                 <w:rStyle w:val="aa"/>
                 <w:noProof/>
               </w:rPr>
-              <w:t>1</w:t>
-            </w:r>
-            <w:r>
-              <w:rPr>
-                <w:rStyle w:val="aa"/>
-                <w:noProof/>
-                <w:lang w:val="ru-RU"/>
-              </w:rPr>
-              <w:t xml:space="preserve"> </w:t>
+              <w:t>В</w:t>
             </w:r>
             <w:r>
               <w:rPr>
                 <w:rStyle w:val="aa"/>
                 <w:noProof/>
               </w:rPr>
-              <w:t>Анализ исходных данных на курсовое проектирование</w:t>
+              <w:t>ведение</w:t>
             </w:r>
             <w:r>
               <w:rPr>
@@ -1804,7 +1814,7 @@
                 <w:noProof/>
                 <w:webHidden/>
               </w:rPr>
-              <w:instrText xml:space="preserve"> PAGEREF _Toc121943310 \h </w:instrText>
+              <w:instrText xml:space="preserve"> PAGEREF _Toc122006805 \h </w:instrText>
             </w:r>
             <w:r>
               <w:rPr>
@@ -1824,7 +1834,7 @@
                 <w:noProof/>
                 <w:webHidden/>
               </w:rPr>
-              <w:t>5</w:t>
+              <w:t>6</w:t>
             </w:r>
             <w:r>
               <w:rPr>
@@ -1837,7 +1847,7 @@
         </w:p>
         <w:p>
           <w:pPr>
-            <w:pStyle w:val="21"/>
+            <w:pStyle w:val="11"/>
             <w:rPr>
               <w:rFonts w:asciiTheme="minorHAnsi" w:eastAsiaTheme="minorEastAsia" w:hAnsiTheme="minorHAnsi"/>
               <w:noProof/>
@@ -1845,29 +1855,13 @@
               <w:lang w:val="ru-RU" w:eastAsia="ru-RU"/>
             </w:rPr>
           </w:pPr>
-          <w:hyperlink w:anchor="_Toc121943311" w:history="1">
+          <w:hyperlink w:anchor="_Toc122006806" w:history="1">
             <w:r>
               <w:rPr>
                 <w:rStyle w:val="aa"/>
                 <w:noProof/>
               </w:rPr>
-              <w:t>1.1</w:t>
-            </w:r>
-            <w:r>
-              <w:rPr>
-                <w:rFonts w:asciiTheme="minorHAnsi" w:eastAsiaTheme="minorEastAsia" w:hAnsiTheme="minorHAnsi"/>
-                <w:noProof/>
-                <w:sz w:val="22"/>
-                <w:lang w:val="ru-RU" w:eastAsia="ru-RU"/>
-              </w:rPr>
-              <w:t xml:space="preserve"> </w:t>
-            </w:r>
-            <w:r>
-              <w:rPr>
-                <w:rStyle w:val="aa"/>
-                <w:noProof/>
-              </w:rPr>
-              <w:t>Анализ исходных данных к курсовому проекту</w:t>
+              <w:t>1 Анализ исходных данных на курсовое проектирование</w:t>
             </w:r>
             <w:r>
               <w:rPr>
@@ -1888,165 +1882,7 @@
                 <w:noProof/>
                 <w:webHidden/>
               </w:rPr>
-              <w:instrText xml:space="preserve"> PAGEREF _Toc121943311 \h </w:instrText>
-            </w:r>
-            <w:r>
-              <w:rPr>
-                <w:noProof/>
-                <w:webHidden/>
-              </w:rPr>
-            </w:r>
-            <w:r>
-              <w:rPr>
-                <w:noProof/>
-                <w:webHidden/>
-              </w:rPr>
-              <w:fldChar w:fldCharType="separate"/>
-            </w:r>
-            <w:r>
-              <w:rPr>
-                <w:noProof/>
-                <w:webHidden/>
-              </w:rPr>
-              <w:t>5</w:t>
-            </w:r>
-            <w:r>
-              <w:rPr>
-                <w:noProof/>
-                <w:webHidden/>
-              </w:rPr>
-              <w:fldChar w:fldCharType="end"/>
-            </w:r>
-          </w:hyperlink>
-        </w:p>
-        <w:p>
-          <w:pPr>
-            <w:pStyle w:val="21"/>
-            <w:rPr>
-              <w:rFonts w:asciiTheme="minorHAnsi" w:eastAsiaTheme="minorEastAsia" w:hAnsiTheme="minorHAnsi"/>
-              <w:noProof/>
-              <w:sz w:val="22"/>
-              <w:lang w:val="ru-RU" w:eastAsia="ru-RU"/>
-            </w:rPr>
-          </w:pPr>
-          <w:hyperlink w:anchor="_Toc121943312" w:history="1">
-            <w:r>
-              <w:rPr>
-                <w:rStyle w:val="aa"/>
-                <w:noProof/>
-              </w:rPr>
-              <w:t xml:space="preserve">1.2 Обоснование и описание выбора языка программирования, </w:t>
-            </w:r>
-            <w:r>
-              <w:rPr>
-                <w:rStyle w:val="aa"/>
-                <w:noProof/>
-                <w:lang w:val="ru-RU"/>
-              </w:rPr>
-              <w:t xml:space="preserve"> </w:t>
-            </w:r>
-            <w:r>
-              <w:rPr>
-                <w:rStyle w:val="aa"/>
-                <w:noProof/>
-              </w:rPr>
-              <w:t>средств разработки, используемых технологий и сторонних библиотек</w:t>
-            </w:r>
-            <w:r>
-              <w:rPr>
-                <w:noProof/>
-                <w:webHidden/>
-              </w:rPr>
-              <w:tab/>
-            </w:r>
-            <w:r>
-              <w:rPr>
-                <w:noProof/>
-                <w:webHidden/>
-              </w:rPr>
-              <w:fldChar w:fldCharType="begin"/>
-            </w:r>
-            <w:r>
-              <w:rPr>
-                <w:noProof/>
-                <w:webHidden/>
-              </w:rPr>
-              <w:instrText xml:space="preserve"> PAGEREF _Toc121943312 \h </w:instrText>
-            </w:r>
-            <w:r>
-              <w:rPr>
-                <w:noProof/>
-                <w:webHidden/>
-              </w:rPr>
-            </w:r>
-            <w:r>
-              <w:rPr>
-                <w:noProof/>
-                <w:webHidden/>
-              </w:rPr>
-              <w:fldChar w:fldCharType="separate"/>
-            </w:r>
-            <w:r>
-              <w:rPr>
-                <w:noProof/>
-                <w:webHidden/>
-              </w:rPr>
-              <w:t>5</w:t>
-            </w:r>
-            <w:r>
-              <w:rPr>
-                <w:noProof/>
-                <w:webHidden/>
-              </w:rPr>
-              <w:fldChar w:fldCharType="end"/>
-            </w:r>
-          </w:hyperlink>
-        </w:p>
-        <w:p>
-          <w:pPr>
-            <w:pStyle w:val="11"/>
-            <w:rPr>
-              <w:rFonts w:asciiTheme="minorHAnsi" w:eastAsiaTheme="minorEastAsia" w:hAnsiTheme="minorHAnsi"/>
-              <w:noProof/>
-              <w:sz w:val="22"/>
-              <w:lang w:val="ru-RU" w:eastAsia="ru-RU"/>
-            </w:rPr>
-          </w:pPr>
-          <w:hyperlink w:anchor="_Toc121943313" w:history="1">
-            <w:r>
-              <w:rPr>
-                <w:rStyle w:val="aa"/>
-                <w:noProof/>
-              </w:rPr>
-              <w:t xml:space="preserve">2 </w:t>
-            </w:r>
-            <w:r>
-              <w:rPr>
-                <w:rStyle w:val="aa"/>
-                <w:noProof/>
-              </w:rPr>
-              <w:t>Проектирование и разработка программного средства</w:t>
-            </w:r>
-            <w:r>
-              <w:rPr>
-                <w:noProof/>
-                <w:webHidden/>
-              </w:rPr>
-              <w:tab/>
-            </w:r>
-            <w:r>
-              <w:rPr>
-                <w:noProof/>
-                <w:webHidden/>
-              </w:rPr>
-              <w:fldChar w:fldCharType="begin"/>
-            </w:r>
-            <w:r>
-              <w:rPr>
-                <w:noProof/>
-                <w:webHidden/>
-              </w:rPr>
-              <w:instrText xml:space="preserve"> PAGEREF _Toc121943313 \h </w:instrText>
+              <w:instrText xml:space="preserve"> PAGEREF _Toc122006806 \h </w:instrText>
             </w:r>
             <w:r>
               <w:rPr>
@@ -2087,28 +1923,29 @@
               <w:lang w:val="ru-RU" w:eastAsia="ru-RU"/>
             </w:rPr>
           </w:pPr>
-          <w:hyperlink w:anchor="_Toc121943314" w:history="1">
+          <w:hyperlink w:anchor="_Toc122006807" w:history="1">
             <w:r>
               <w:rPr>
                 <w:rStyle w:val="aa"/>
                 <w:noProof/>
               </w:rPr>
-              <w:t xml:space="preserve">2.1 Проектирование архитектуры и описание состояний </w:t>
+              <w:t>1.1</w:t>
             </w:r>
             <w:r>
               <w:rPr>
-                <w:rStyle w:val="aa"/>
+                <w:rFonts w:asciiTheme="minorHAnsi" w:eastAsiaTheme="minorEastAsia" w:hAnsiTheme="minorHAnsi"/>
                 <w:noProof/>
-                <w:lang w:val="ru-RU"/>
+                <w:sz w:val="22"/>
+                <w:lang w:val="ru-RU" w:eastAsia="ru-RU"/>
               </w:rPr>
-              <w:t xml:space="preserve"> </w:t>
+              <w:tab/>
             </w:r>
             <w:r>
               <w:rPr>
                 <w:rStyle w:val="aa"/>
                 <w:noProof/>
               </w:rPr>
-              <w:t>программного средства</w:t>
+              <w:t>Анализ исходных данных к курсовому проекту</w:t>
             </w:r>
             <w:r>
               <w:rPr>
@@ -2129,7 +1966,7 @@
                 <w:noProof/>
                 <w:webHidden/>
               </w:rPr>
-              <w:instrText xml:space="preserve"> PAGEREF _Toc121943314 \h </w:instrText>
+              <w:instrText xml:space="preserve"> PAGEREF _Toc122006807 \h </w:instrText>
             </w:r>
             <w:r>
               <w:rPr>
@@ -2170,13 +2007,13 @@
               <w:lang w:val="ru-RU" w:eastAsia="ru-RU"/>
             </w:rPr>
           </w:pPr>
-          <w:hyperlink w:anchor="_Toc121943315" w:history="1">
+          <w:hyperlink w:anchor="_Toc122006808" w:history="1">
             <w:r>
               <w:rPr>
                 <w:rStyle w:val="aa"/>
                 <w:noProof/>
               </w:rPr>
-              <w:t>2.2 Проектирование и разработка графического интерфейса</w:t>
+              <w:t>1.2 Обоснование и описание выбора языка программирования, средств разработки, используемых технологий и сторонних библиотек</w:t>
             </w:r>
             <w:r>
               <w:rPr>
@@ -2197,7 +2034,75 @@
                 <w:noProof/>
                 <w:webHidden/>
               </w:rPr>
-              <w:instrText xml:space="preserve"> PAGEREF _Toc121943315 \h </w:instrText>
+              <w:instrText xml:space="preserve"> PAGEREF _Toc122006808 \h </w:instrText>
+            </w:r>
+            <w:r>
+              <w:rPr>
+                <w:noProof/>
+                <w:webHidden/>
+              </w:rPr>
+            </w:r>
+            <w:r>
+              <w:rPr>
+                <w:noProof/>
+                <w:webHidden/>
+              </w:rPr>
+              <w:fldChar w:fldCharType="separate"/>
+            </w:r>
+            <w:r>
+              <w:rPr>
+                <w:noProof/>
+                <w:webHidden/>
+              </w:rPr>
+              <w:t>7</w:t>
+            </w:r>
+            <w:r>
+              <w:rPr>
+                <w:noProof/>
+                <w:webHidden/>
+              </w:rPr>
+              <w:fldChar w:fldCharType="end"/>
+            </w:r>
+          </w:hyperlink>
+        </w:p>
+        <w:p>
+          <w:pPr>
+            <w:pStyle w:val="11"/>
+            <w:rPr>
+              <w:rFonts w:asciiTheme="minorHAnsi" w:eastAsiaTheme="minorEastAsia" w:hAnsiTheme="minorHAnsi"/>
+              <w:noProof/>
+              <w:sz w:val="22"/>
+              <w:lang w:val="ru-RU" w:eastAsia="ru-RU"/>
+            </w:rPr>
+          </w:pPr>
+          <w:hyperlink w:anchor="_Toc122006809" w:history="1">
+            <w:r>
+              <w:rPr>
+                <w:rStyle w:val="aa"/>
+                <w:noProof/>
+              </w:rPr>
+              <w:t>2 Проектирование и разработка программного средства</w:t>
+            </w:r>
+            <w:r>
+              <w:rPr>
+                <w:noProof/>
+                <w:webHidden/>
+              </w:rPr>
+              <w:tab/>
+            </w:r>
+            <w:r>
+              <w:rPr>
+                <w:noProof/>
+                <w:webHidden/>
+              </w:rPr>
+              <w:fldChar w:fldCharType="begin"/>
+            </w:r>
+            <w:r>
+              <w:rPr>
+                <w:noProof/>
+                <w:webHidden/>
+              </w:rPr>
+              <w:instrText xml:space="preserve"> PAGEREF _Toc122006809 \h </w:instrText>
             </w:r>
             <w:r>
               <w:rPr>
@@ -2238,28 +2143,13 @@
               <w:lang w:val="ru-RU" w:eastAsia="ru-RU"/>
             </w:rPr>
           </w:pPr>
-          <w:hyperlink w:anchor="_Toc121943316" w:history="1">
+          <w:hyperlink w:anchor="_Toc122006810" w:history="1">
             <w:r>
               <w:rPr>
                 <w:rStyle w:val="aa"/>
                 <w:noProof/>
               </w:rPr>
-              <w:t xml:space="preserve">2.3 Описание и реализация используемых в программном </w:t>
-            </w:r>
-            <w:r>
-              <w:rPr>
-                <w:rStyle w:val="aa"/>
-                <w:noProof/>
-                <w:lang w:val="ru-RU"/>
-              </w:rPr>
-              <w:t xml:space="preserve">     </w:t>
-            </w:r>
-            <w:r>
-              <w:rPr>
-                <w:rStyle w:val="aa"/>
-                <w:noProof/>
-              </w:rPr>
-              <w:t>средстве алгоритмов</w:t>
+              <w:t>2.1 Проектирование архитектуры и описание состояний программного средства</w:t>
             </w:r>
             <w:r>
               <w:rPr>
@@ -2280,7 +2170,7 @@
                 <w:noProof/>
                 <w:webHidden/>
               </w:rPr>
-              <w:instrText xml:space="preserve"> PAGEREF _Toc121943316 \h </w:instrText>
+              <w:instrText xml:space="preserve"> PAGEREF _Toc122006810 \h </w:instrText>
             </w:r>
             <w:r>
               <w:rPr>
@@ -2300,7 +2190,7 @@
                 <w:noProof/>
                 <w:webHidden/>
               </w:rPr>
-              <w:t>10</w:t>
+              <w:t>9</w:t>
             </w:r>
             <w:r>
               <w:rPr>
@@ -2313,7 +2203,7 @@
         </w:p>
         <w:p>
           <w:pPr>
-            <w:pStyle w:val="11"/>
+            <w:pStyle w:val="21"/>
             <w:rPr>
               <w:rFonts w:asciiTheme="minorHAnsi" w:eastAsiaTheme="minorEastAsia" w:hAnsiTheme="minorHAnsi"/>
               <w:noProof/>
@@ -2321,20 +2211,13 @@
               <w:lang w:val="ru-RU" w:eastAsia="ru-RU"/>
             </w:rPr>
           </w:pPr>
-          <w:hyperlink w:anchor="_Toc121943317" w:history="1">
+          <w:hyperlink w:anchor="_Toc122006811" w:history="1">
             <w:r>
               <w:rPr>
                 <w:rStyle w:val="aa"/>
                 <w:noProof/>
               </w:rPr>
-              <w:t xml:space="preserve">3 </w:t>
-            </w:r>
-            <w:r>
-              <w:rPr>
-                <w:rStyle w:val="aa"/>
-                <w:noProof/>
-              </w:rPr>
-              <w:t>Эксплуатация программного средства</w:t>
+              <w:t>2.2 Проектирование и разработка графического интерфейса</w:t>
             </w:r>
             <w:r>
               <w:rPr>
@@ -2355,7 +2238,7 @@
                 <w:noProof/>
                 <w:webHidden/>
               </w:rPr>
-              <w:instrText xml:space="preserve"> PAGEREF _Toc121943317 \h </w:instrText>
+              <w:instrText xml:space="preserve"> PAGEREF _Toc122006811 \h </w:instrText>
             </w:r>
             <w:r>
               <w:rPr>
@@ -2396,28 +2279,13 @@
               <w:lang w:val="ru-RU" w:eastAsia="ru-RU"/>
             </w:rPr>
           </w:pPr>
-          <w:hyperlink w:anchor="_Toc121943318" w:history="1">
+          <w:hyperlink w:anchor="_Toc122006812" w:history="1">
             <w:r>
               <w:rPr>
                 <w:rStyle w:val="aa"/>
                 <w:noProof/>
               </w:rPr>
-              <w:t xml:space="preserve">3.1 Ввод в эксплуатацию и обоснование минимальных </w:t>
-            </w:r>
-            <w:r>
-              <w:rPr>
-                <w:rStyle w:val="aa"/>
-                <w:noProof/>
-                <w:lang w:val="ru-RU"/>
-              </w:rPr>
-              <w:t xml:space="preserve">    </w:t>
-            </w:r>
-            <w:r>
-              <w:rPr>
-                <w:rStyle w:val="aa"/>
-                <w:noProof/>
-              </w:rPr>
-              <w:t>технических требований к оборудованию</w:t>
+              <w:t>2.3 Описание и реализация используемых в программном средстве алгоритмов</w:t>
             </w:r>
             <w:r>
               <w:rPr>
@@ -2438,7 +2306,7 @@
                 <w:noProof/>
                 <w:webHidden/>
               </w:rPr>
-              <w:instrText xml:space="preserve"> PAGEREF _Toc121943318 \h </w:instrText>
+              <w:instrText xml:space="preserve"> PAGEREF _Toc122006812 \h </w:instrText>
             </w:r>
             <w:r>
               <w:rPr>
@@ -2458,7 +2326,75 @@
                 <w:noProof/>
                 <w:webHidden/>
               </w:rPr>
-              <w:t>11</w:t>
+              <w:t>12</w:t>
+            </w:r>
+            <w:r>
+              <w:rPr>
+                <w:noProof/>
+                <w:webHidden/>
+              </w:rPr>
+              <w:fldChar w:fldCharType="end"/>
+            </w:r>
+          </w:hyperlink>
+        </w:p>
+        <w:p>
+          <w:pPr>
+            <w:pStyle w:val="11"/>
+            <w:rPr>
+              <w:rFonts w:asciiTheme="minorHAnsi" w:eastAsiaTheme="minorEastAsia" w:hAnsiTheme="minorHAnsi"/>
+              <w:noProof/>
+              <w:sz w:val="22"/>
+              <w:lang w:val="ru-RU" w:eastAsia="ru-RU"/>
+            </w:rPr>
+          </w:pPr>
+          <w:hyperlink w:anchor="_Toc122006813" w:history="1">
+            <w:r>
+              <w:rPr>
+                <w:rStyle w:val="aa"/>
+                <w:noProof/>
+              </w:rPr>
+              <w:t>3 Эксплуатация программного средства</w:t>
+            </w:r>
+            <w:r>
+              <w:rPr>
+                <w:noProof/>
+                <w:webHidden/>
+              </w:rPr>
+              <w:tab/>
+            </w:r>
+            <w:r>
+              <w:rPr>
+                <w:noProof/>
+                <w:webHidden/>
+              </w:rPr>
+              <w:fldChar w:fldCharType="begin"/>
+            </w:r>
+            <w:r>
+              <w:rPr>
+                <w:noProof/>
+                <w:webHidden/>
+              </w:rPr>
+              <w:instrText xml:space="preserve"> PAGEREF _Toc122006813 \h </w:instrText>
+            </w:r>
+            <w:r>
+              <w:rPr>
+                <w:noProof/>
+                <w:webHidden/>
+              </w:rPr>
+            </w:r>
+            <w:r>
+              <w:rPr>
+                <w:noProof/>
+                <w:webHidden/>
+              </w:rPr>
+              <w:fldChar w:fldCharType="separate"/>
+            </w:r>
+            <w:r>
+              <w:rPr>
+                <w:noProof/>
+                <w:webHidden/>
+              </w:rPr>
+              <w:t>13</w:t>
             </w:r>
             <w:r>
               <w:rPr>
@@ -2479,7 +2415,75 @@
               <w:lang w:val="ru-RU" w:eastAsia="ru-RU"/>
             </w:rPr>
           </w:pPr>
-          <w:hyperlink w:anchor="_Toc121943319" w:history="1">
+          <w:hyperlink w:anchor="_Toc122006814" w:history="1">
+            <w:r>
+              <w:rPr>
+                <w:rStyle w:val="aa"/>
+                <w:noProof/>
+              </w:rPr>
+              <w:t>3.1 Ввод в эксплуатацию и обоснование минимальных технических требований к оборудованию</w:t>
+            </w:r>
+            <w:r>
+              <w:rPr>
+                <w:noProof/>
+                <w:webHidden/>
+              </w:rPr>
+              <w:tab/>
+            </w:r>
+            <w:r>
+              <w:rPr>
+                <w:noProof/>
+                <w:webHidden/>
+              </w:rPr>
+              <w:fldChar w:fldCharType="begin"/>
+            </w:r>
+            <w:r>
+              <w:rPr>
+                <w:noProof/>
+                <w:webHidden/>
+              </w:rPr>
+              <w:instrText xml:space="preserve"> PAGEREF _Toc122006814 \h </w:instrText>
+            </w:r>
+            <w:r>
+              <w:rPr>
+                <w:noProof/>
+                <w:webHidden/>
+              </w:rPr>
+            </w:r>
+            <w:r>
+              <w:rPr>
+                <w:noProof/>
+                <w:webHidden/>
+              </w:rPr>
+              <w:fldChar w:fldCharType="separate"/>
+            </w:r>
+            <w:r>
+              <w:rPr>
+                <w:noProof/>
+                <w:webHidden/>
+              </w:rPr>
+              <w:t>13</w:t>
+            </w:r>
+            <w:r>
+              <w:rPr>
+                <w:noProof/>
+                <w:webHidden/>
+              </w:rPr>
+              <w:fldChar w:fldCharType="end"/>
+            </w:r>
+          </w:hyperlink>
+        </w:p>
+        <w:p>
+          <w:pPr>
+            <w:pStyle w:val="21"/>
+            <w:rPr>
+              <w:rFonts w:asciiTheme="minorHAnsi" w:eastAsiaTheme="minorEastAsia" w:hAnsiTheme="minorHAnsi"/>
+              <w:noProof/>
+              <w:sz w:val="22"/>
+              <w:lang w:val="ru-RU" w:eastAsia="ru-RU"/>
+            </w:rPr>
+          </w:pPr>
+          <w:hyperlink w:anchor="_Toc122006815" w:history="1">
             <w:r>
               <w:rPr>
                 <w:rStyle w:val="aa"/>
@@ -2506,7 +2510,7 @@
                 <w:noProof/>
                 <w:webHidden/>
               </w:rPr>
-              <w:instrText xml:space="preserve"> PAGEREF _Toc121943319 \h </w:instrText>
+              <w:instrText xml:space="preserve"> PAGEREF _Toc122006815 \h </w:instrText>
             </w:r>
             <w:r>
               <w:rPr>
@@ -2526,7 +2530,7 @@
                 <w:noProof/>
                 <w:webHidden/>
               </w:rPr>
-              <w:t>11</w:t>
+              <w:t>13</w:t>
             </w:r>
             <w:r>
               <w:rPr>
@@ -2539,7 +2543,7 @@
         </w:p>
         <w:p>
           <w:pPr>
-            <w:pStyle w:val="11"/>
+            <w:ind w:firstLine="0"/>
             <w:rPr>
               <w:rFonts w:asciiTheme="minorHAnsi" w:eastAsiaTheme="minorEastAsia" w:hAnsiTheme="minorHAnsi"/>
               <w:noProof/>
@@ -2547,152 +2551,13 @@
               <w:lang w:eastAsia="ru-RU"/>
             </w:rPr>
           </w:pPr>
-          <w:hyperlink w:anchor="_Toc121943320" w:history="1">
-            <w:r>
-              <w:rPr>
-                <w:rStyle w:val="aa"/>
-                <w:noProof/>
-                <w:lang w:val="ru-RU"/>
-              </w:rPr>
-              <w:t>Приложение</w:t>
-            </w:r>
+          <w:hyperlink w:anchor="_Toc122006816" w:history="1">
             <w:r>
               <w:rPr>
                 <w:rStyle w:val="aa"/>
                 <w:noProof/>
               </w:rPr>
-              <w:t xml:space="preserve"> А</w:t>
-            </w:r>
-            <w:r>
-              <w:rPr>
-                <w:rStyle w:val="aa"/>
-                <w:noProof/>
-                <w:lang w:val="ru-RU"/>
-              </w:rPr>
-              <w:t xml:space="preserve"> (обязательное) </w:t>
-            </w:r>
-            <w:r>
-              <w:rPr>
-                <w:rStyle w:val="aa"/>
-                <w:noProof/>
-                <w:lang w:val="ru-RU"/>
-              </w:rPr>
-              <w:t>Справка о проверке курсового</w:t>
-            </w:r>
-            <w:r>
-              <w:rPr>
-                <w:rStyle w:val="aa"/>
-                <w:noProof/>
-                <w:lang w:val="ru-RU"/>
-              </w:rPr>
-              <w:t xml:space="preserve"> </w:t>
-            </w:r>
-            <w:r>
-              <w:rPr>
-                <w:rStyle w:val="aa"/>
-                <w:noProof/>
-                <w:lang w:val="ru-RU"/>
-              </w:rPr>
-              <w:t xml:space="preserve">проекта на </w:t>
-            </w:r>
-            <w:r>
-              <w:rPr>
-                <w:rStyle w:val="aa"/>
-                <w:noProof/>
-                <w:lang w:val="ru-RU"/>
-              </w:rPr>
-              <w:t>заимствования</w:t>
-            </w:r>
-            <w:r>
-              <w:rPr>
-                <w:rStyle w:val="aa"/>
-                <w:noProof/>
-                <w:webHidden/>
-              </w:rPr>
-              <w:tab/>
-            </w:r>
-            <w:r>
-              <w:rPr>
-                <w:rStyle w:val="aa"/>
-                <w:noProof/>
-                <w:webHidden/>
-              </w:rPr>
-              <w:fldChar w:fldCharType="begin"/>
-            </w:r>
-            <w:r>
-              <w:rPr>
-                <w:rStyle w:val="aa"/>
-                <w:noProof/>
-                <w:webHidden/>
-              </w:rPr>
-              <w:instrText xml:space="preserve"> PAGEREF _Toc121943320 \h </w:instrText>
-            </w:r>
-            <w:r>
-              <w:rPr>
-                <w:rStyle w:val="aa"/>
-                <w:noProof/>
-                <w:webHidden/>
-              </w:rPr>
-            </w:r>
-            <w:r>
-              <w:rPr>
-                <w:rStyle w:val="aa"/>
-                <w:noProof/>
-                <w:webHidden/>
-              </w:rPr>
-              <w:fldChar w:fldCharType="separate"/>
-            </w:r>
-            <w:r>
-              <w:rPr>
-                <w:rStyle w:val="aa"/>
-                <w:noProof/>
-                <w:webHidden/>
-              </w:rPr>
-              <w:t>16</w:t>
-            </w:r>
-            <w:r>
-              <w:rPr>
-                <w:rStyle w:val="aa"/>
-                <w:noProof/>
-                <w:webHidden/>
-              </w:rPr>
-              <w:fldChar w:fldCharType="end"/>
-            </w:r>
-          </w:hyperlink>
-        </w:p>
-        <w:p>
-          <w:pPr>
-            <w:pStyle w:val="11"/>
-            <w:rPr>
-              <w:rFonts w:asciiTheme="minorHAnsi" w:eastAsiaTheme="minorEastAsia" w:hAnsiTheme="minorHAnsi"/>
-              <w:noProof/>
-              <w:sz w:val="22"/>
-              <w:lang w:val="ru-RU" w:eastAsia="ru-RU"/>
-            </w:rPr>
-          </w:pPr>
-          <w:hyperlink w:anchor="_Toc121943321" w:history="1">
-            <w:r>
-              <w:rPr>
-                <w:rStyle w:val="aa"/>
-                <w:noProof/>
-                <w:lang w:val="ru-RU"/>
-              </w:rPr>
-              <w:t>Приложение</w:t>
-            </w:r>
-            <w:r>
-              <w:rPr>
-                <w:rStyle w:val="aa"/>
-                <w:noProof/>
-              </w:rPr>
-              <w:t xml:space="preserve"> Б</w:t>
-            </w:r>
-            <w:r>
-              <w:rPr>
-                <w:rStyle w:val="aa"/>
-                <w:noProof/>
-                <w:lang w:val="ru-RU"/>
-              </w:rPr>
-              <w:t xml:space="preserve"> (обязательное) Листинг программного кода</w:t>
+              <w:t>Заключение</w:t>
             </w:r>
             <w:r>
               <w:rPr>
@@ -2713,7 +2578,75 @@
                 <w:noProof/>
                 <w:webHidden/>
               </w:rPr>
-              <w:instrText xml:space="preserve"> PAGEREF _Toc121943321 \h </w:instrText>
+              <w:instrText xml:space="preserve"> PAGEREF _Toc122006816 \h </w:instrText>
+            </w:r>
+            <w:r>
+              <w:rPr>
+                <w:noProof/>
+                <w:webHidden/>
+              </w:rPr>
+            </w:r>
+            <w:r>
+              <w:rPr>
+                <w:noProof/>
+                <w:webHidden/>
+              </w:rPr>
+              <w:fldChar w:fldCharType="separate"/>
+            </w:r>
+            <w:r>
+              <w:rPr>
+                <w:noProof/>
+                <w:webHidden/>
+              </w:rPr>
+              <w:t>16</w:t>
+            </w:r>
+            <w:r>
+              <w:rPr>
+                <w:noProof/>
+                <w:webHidden/>
+              </w:rPr>
+              <w:fldChar w:fldCharType="end"/>
+            </w:r>
+          </w:hyperlink>
+        </w:p>
+        <w:p>
+          <w:pPr>
+            <w:pStyle w:val="11"/>
+            <w:rPr>
+              <w:rFonts w:asciiTheme="minorHAnsi" w:eastAsiaTheme="minorEastAsia" w:hAnsiTheme="minorHAnsi"/>
+              <w:noProof/>
+              <w:sz w:val="22"/>
+              <w:lang w:val="ru-RU" w:eastAsia="ru-RU"/>
+            </w:rPr>
+          </w:pPr>
+          <w:hyperlink w:anchor="_Toc122006817" w:history="1">
+            <w:r>
+              <w:rPr>
+                <w:rStyle w:val="aa"/>
+                <w:noProof/>
+              </w:rPr>
+              <w:t>Список использованных источников</w:t>
+            </w:r>
+            <w:r>
+              <w:rPr>
+                <w:noProof/>
+                <w:webHidden/>
+              </w:rPr>
+              <w:tab/>
+            </w:r>
+            <w:r>
+              <w:rPr>
+                <w:noProof/>
+                <w:webHidden/>
+              </w:rPr>
+              <w:fldChar w:fldCharType="begin"/>
+            </w:r>
+            <w:r>
+              <w:rPr>
+                <w:noProof/>
+                <w:webHidden/>
+              </w:rPr>
+              <w:instrText xml:space="preserve"> PAGEREF _Toc122006817 \h </w:instrText>
             </w:r>
             <w:r>
               <w:rPr>
@@ -2754,21 +2687,173 @@
               <w:lang w:val="ru-RU" w:eastAsia="ru-RU"/>
             </w:rPr>
           </w:pPr>
-          <w:hyperlink w:anchor="_Toc121943322" w:history="1">
+          <w:hyperlink w:anchor="_Toc122006818" w:history="1">
+            <w:r>
+              <w:rPr>
+                <w:rStyle w:val="aa"/>
+                <w:noProof/>
+              </w:rPr>
+              <w:t>Приложение А</w:t>
+            </w:r>
             <w:r>
               <w:rPr>
                 <w:rStyle w:val="aa"/>
                 <w:noProof/>
                 <w:lang w:val="ru-RU"/>
               </w:rPr>
-              <w:t>Приложение</w:t>
+              <w:t xml:space="preserve"> (обязательное) </w:t>
             </w:r>
             <w:r>
               <w:rPr>
                 <w:rStyle w:val="aa"/>
                 <w:noProof/>
+                <w:lang w:val="ru-RU"/>
               </w:rPr>
-              <w:t xml:space="preserve"> В</w:t>
+              <w:t>Справка о проверке курсового проекта на плагиат</w:t>
+            </w:r>
+            <w:r>
+              <w:rPr>
+                <w:noProof/>
+                <w:webHidden/>
+              </w:rPr>
+              <w:tab/>
+            </w:r>
+            <w:r>
+              <w:rPr>
+                <w:noProof/>
+                <w:webHidden/>
+              </w:rPr>
+              <w:fldChar w:fldCharType="begin"/>
+            </w:r>
+            <w:r>
+              <w:rPr>
+                <w:noProof/>
+                <w:webHidden/>
+              </w:rPr>
+              <w:instrText xml:space="preserve"> PAGEREF _Toc122006818 \h </w:instrText>
+            </w:r>
+            <w:r>
+              <w:rPr>
+                <w:noProof/>
+                <w:webHidden/>
+              </w:rPr>
+            </w:r>
+            <w:r>
+              <w:rPr>
+                <w:noProof/>
+                <w:webHidden/>
+              </w:rPr>
+              <w:fldChar w:fldCharType="separate"/>
+            </w:r>
+            <w:r>
+              <w:rPr>
+                <w:noProof/>
+                <w:webHidden/>
+              </w:rPr>
+              <w:t>18</w:t>
+            </w:r>
+            <w:r>
+              <w:rPr>
+                <w:noProof/>
+                <w:webHidden/>
+              </w:rPr>
+              <w:fldChar w:fldCharType="end"/>
+            </w:r>
+          </w:hyperlink>
+        </w:p>
+        <w:p>
+          <w:pPr>
+            <w:pStyle w:val="11"/>
+            <w:rPr>
+              <w:rFonts w:asciiTheme="minorHAnsi" w:eastAsiaTheme="minorEastAsia" w:hAnsiTheme="minorHAnsi"/>
+              <w:noProof/>
+              <w:sz w:val="22"/>
+              <w:lang w:val="ru-RU" w:eastAsia="ru-RU"/>
+            </w:rPr>
+          </w:pPr>
+          <w:hyperlink w:anchor="_Toc122006819" w:history="1">
+            <w:r>
+              <w:rPr>
+                <w:rStyle w:val="aa"/>
+                <w:noProof/>
+              </w:rPr>
+              <w:t>Приложение Б</w:t>
+            </w:r>
+            <w:r>
+              <w:rPr>
+                <w:rStyle w:val="aa"/>
+                <w:noProof/>
+                <w:lang w:val="ru-RU"/>
+              </w:rPr>
+              <w:t xml:space="preserve"> (обязательное) Листинг программного кода</w:t>
+            </w:r>
+            <w:r>
+              <w:rPr>
+                <w:noProof/>
+                <w:webHidden/>
+              </w:rPr>
+              <w:tab/>
+            </w:r>
+            <w:r>
+              <w:rPr>
+                <w:noProof/>
+                <w:webHidden/>
+              </w:rPr>
+              <w:fldChar w:fldCharType="begin"/>
+            </w:r>
+            <w:r>
+              <w:rPr>
+                <w:noProof/>
+                <w:webHidden/>
+              </w:rPr>
+              <w:instrText xml:space="preserve"> PAGEREF _Toc122006819 \h </w:instrText>
+            </w:r>
+            <w:r>
+              <w:rPr>
+                <w:noProof/>
+                <w:webHidden/>
+              </w:rPr>
+            </w:r>
+            <w:r>
+              <w:rPr>
+                <w:noProof/>
+                <w:webHidden/>
+              </w:rPr>
+              <w:fldChar w:fldCharType="separate"/>
+            </w:r>
+            <w:r>
+              <w:rPr>
+                <w:noProof/>
+                <w:webHidden/>
+              </w:rPr>
+              <w:t>19</w:t>
+            </w:r>
+            <w:r>
+              <w:rPr>
+                <w:noProof/>
+                <w:webHidden/>
+              </w:rPr>
+              <w:fldChar w:fldCharType="end"/>
+            </w:r>
+          </w:hyperlink>
+        </w:p>
+        <w:p>
+          <w:pPr>
+            <w:pStyle w:val="11"/>
+            <w:rPr>
+              <w:rFonts w:asciiTheme="minorHAnsi" w:eastAsiaTheme="minorEastAsia" w:hAnsiTheme="minorHAnsi"/>
+              <w:noProof/>
+              <w:sz w:val="22"/>
+              <w:lang w:val="ru-RU" w:eastAsia="ru-RU"/>
+            </w:rPr>
+          </w:pPr>
+          <w:hyperlink w:anchor="_Toc122006820" w:history="1">
+            <w:r>
+              <w:rPr>
+                <w:rStyle w:val="aa"/>
+                <w:noProof/>
+              </w:rPr>
+              <w:t>Приложение В</w:t>
             </w:r>
             <w:r>
               <w:rPr>
@@ -2797,7 +2882,7 @@
                 <w:noProof/>
                 <w:webHidden/>
               </w:rPr>
-              <w:instrText xml:space="preserve"> PAGEREF _Toc121943322 \h </w:instrText>
+              <w:instrText xml:space="preserve"> PAGEREF _Toc122006820 \h </w:instrText>
             </w:r>
             <w:r>
               <w:rPr>
@@ -2817,7 +2902,7 @@
                 <w:noProof/>
                 <w:webHidden/>
               </w:rPr>
-              <w:t>31</w:t>
+              <w:t>33</w:t>
             </w:r>
             <w:r>
               <w:rPr>
@@ -2837,9 +2922,8 @@
             <w:sectPr>
               <w:pgSz w:w="11906" w:h="16838"/>
               <w:pgMar w:top="1134" w:right="850" w:bottom="1134" w:left="1701" w:header="708" w:footer="708" w:gutter="0"/>
-              <w:pgNumType w:start="0"/>
+              <w:pgNumType w:start="5"/>
               <w:cols w:space="708"/>
-              <w:titlePg/>
               <w:docGrid w:linePitch="381"/>
             </w:sectPr>
           </w:pPr>
@@ -2855,28 +2939,24 @@
     </w:sdt>
     <w:p>
       <w:pPr>
-        <w:ind w:firstLine="0"/>
+        <w:pStyle w:val="TitleLevel0"/>
         <w:jc w:val="center"/>
-        <w:rPr>
-          <w:rFonts w:cs="Times New Roman"/>
-          <w:b/>
-          <w:bCs/>
-          <w:color w:val="3C3836" w:themeColor="text1"/>
-          <w:szCs w:val="28"/>
-        </w:rPr>
-      </w:pPr>
-      <w:r>
-        <w:rPr>
-          <w:rFonts w:cs="Times New Roman"/>
-          <w:b/>
-          <w:bCs/>
-          <w:color w:val="3C3836" w:themeColor="text1"/>
-          <w:szCs w:val="28"/>
+        <w:outlineLvl w:val="0"/>
+        <w:rPr>
+          <w:szCs w:val="28"/>
+        </w:rPr>
+      </w:pPr>
+      <w:bookmarkStart w:id="1" w:name="_Toc122006805"/>
+      <w:r>
+        <w:rPr>
+          <w:sz w:val="32"/>
+          <w:szCs w:val="24"/>
         </w:rPr>
         <w:lastRenderedPageBreak/>
         <w:t>ВВЕДЕНИЕ</w:t>
       </w:r>
       <w:bookmarkEnd w:id="0"/>
+      <w:bookmarkEnd w:id="1"/>
     </w:p>
     <w:p/>
     <w:p>
@@ -3297,8 +3377,8 @@
           <w:szCs w:val="28"/>
         </w:rPr>
       </w:pPr>
-      <w:bookmarkStart w:id="1" w:name="_Toc120707370"/>
-      <w:bookmarkStart w:id="2" w:name="_Toc121943310"/>
+      <w:bookmarkStart w:id="2" w:name="_Toc120707370"/>
+      <w:bookmarkStart w:id="3" w:name="_Toc122006806"/>
       <w:r>
         <w:rPr>
           <w:szCs w:val="28"/>
@@ -3306,8 +3386,8 @@
         <w:lastRenderedPageBreak/>
         <w:t>АНАЛИЗ ИСХОДНЫХ ДАННЫХ НА КУРСОВОЕ ПРОЕКТИРОВАНИЕ</w:t>
       </w:r>
-      <w:bookmarkEnd w:id="1"/>
       <w:bookmarkEnd w:id="2"/>
+      <w:bookmarkEnd w:id="3"/>
     </w:p>
     <w:p>
       <w:pPr>
@@ -3329,16 +3409,16 @@
           <w:szCs w:val="28"/>
         </w:rPr>
       </w:pPr>
-      <w:bookmarkStart w:id="3" w:name="_Toc120707371"/>
-      <w:bookmarkStart w:id="4" w:name="_Toc121943311"/>
+      <w:bookmarkStart w:id="4" w:name="_Toc120707371"/>
+      <w:bookmarkStart w:id="5" w:name="_Toc122006807"/>
       <w:r>
         <w:rPr>
           <w:szCs w:val="28"/>
         </w:rPr>
         <w:t>Анализ исходных данных к курсовому проекту</w:t>
       </w:r>
-      <w:bookmarkEnd w:id="3"/>
       <w:bookmarkEnd w:id="4"/>
+      <w:bookmarkEnd w:id="5"/>
     </w:p>
     <w:p>
       <w:pPr>
@@ -3902,16 +3982,16 @@
           <w:szCs w:val="28"/>
         </w:rPr>
       </w:pPr>
-      <w:bookmarkStart w:id="5" w:name="_Toc120707372"/>
-      <w:bookmarkStart w:id="6" w:name="_Toc121943312"/>
+      <w:bookmarkStart w:id="6" w:name="_Toc120707372"/>
+      <w:bookmarkStart w:id="7" w:name="_Toc122006808"/>
       <w:r>
         <w:rPr>
           <w:szCs w:val="28"/>
         </w:rPr>
         <w:t>Обоснование и описание выбора языка программирования, средств разработки, используемых технологий и сторонних библиотек</w:t>
       </w:r>
-      <w:bookmarkEnd w:id="5"/>
       <w:bookmarkEnd w:id="6"/>
+      <w:bookmarkEnd w:id="7"/>
     </w:p>
     <w:p>
       <w:pPr>
@@ -4789,12 +4869,12 @@
         <w:ind w:left="709" w:firstLine="0"/>
         <w:outlineLvl w:val="0"/>
       </w:pPr>
-      <w:bookmarkStart w:id="7" w:name="_Toc121943313"/>
+      <w:bookmarkStart w:id="8" w:name="_Toc122006809"/>
       <w:r>
         <w:lastRenderedPageBreak/>
         <w:t>ПРОЕКТИРОВАНИЕ И РАЗРАБОТКА ПРОГРАММНОГО СРЕДСТВА</w:t>
       </w:r>
-      <w:bookmarkEnd w:id="7"/>
+      <w:bookmarkEnd w:id="8"/>
     </w:p>
     <w:p>
       <w:pPr>
@@ -4811,11 +4891,11 @@
         <w:ind w:left="709" w:firstLine="0"/>
         <w:outlineLvl w:val="1"/>
       </w:pPr>
-      <w:bookmarkStart w:id="8" w:name="_Toc121943314"/>
+      <w:bookmarkStart w:id="9" w:name="_Toc122006810"/>
       <w:r>
         <w:t>Проектирование архитектуры и описание состояний программного средства</w:t>
       </w:r>
-      <w:bookmarkEnd w:id="8"/>
+      <w:bookmarkEnd w:id="9"/>
     </w:p>
     <w:p>
       <w:pPr>
@@ -5568,11 +5648,11 @@
         <w:ind w:left="709" w:firstLine="0"/>
         <w:outlineLvl w:val="1"/>
       </w:pPr>
-      <w:bookmarkStart w:id="9" w:name="_Toc121943315"/>
+      <w:bookmarkStart w:id="10" w:name="_Toc122006811"/>
       <w:r>
         <w:t>Проектирование и разработка графического интерфейса</w:t>
       </w:r>
-      <w:bookmarkEnd w:id="9"/>
+      <w:bookmarkEnd w:id="10"/>
     </w:p>
     <w:p>
       <w:pPr>
@@ -5768,11 +5848,11 @@
         <w:ind w:left="709" w:firstLine="0"/>
         <w:outlineLvl w:val="1"/>
       </w:pPr>
-      <w:bookmarkStart w:id="10" w:name="_Toc121943316"/>
+      <w:bookmarkStart w:id="11" w:name="_Toc122006812"/>
       <w:r>
         <w:t>Описание и реализация используемых в программном средстве алгоритмов</w:t>
       </w:r>
-      <w:bookmarkEnd w:id="10"/>
+      <w:bookmarkEnd w:id="11"/>
     </w:p>
     <w:p>
       <w:pPr>
@@ -5908,12 +5988,12 @@
         <w:ind w:left="709" w:firstLine="0"/>
         <w:outlineLvl w:val="0"/>
       </w:pPr>
-      <w:bookmarkStart w:id="11" w:name="_Toc121943317"/>
+      <w:bookmarkStart w:id="12" w:name="_Toc122006813"/>
       <w:r>
         <w:lastRenderedPageBreak/>
         <w:t>ЭКСПЛУАТАЦИЯ ПРОГРАММНОГО СРЕДСТВА</w:t>
       </w:r>
-      <w:bookmarkEnd w:id="11"/>
+      <w:bookmarkEnd w:id="12"/>
     </w:p>
     <w:p>
       <w:pPr>
@@ -5930,11 +6010,11 @@
         <w:ind w:left="709" w:firstLine="0"/>
         <w:outlineLvl w:val="1"/>
       </w:pPr>
-      <w:bookmarkStart w:id="12" w:name="_Toc121943318"/>
+      <w:bookmarkStart w:id="13" w:name="_Toc122006814"/>
       <w:r>
         <w:t>Ввод в эксплуатацию и обоснование минимальных технических требований к оборудованию</w:t>
       </w:r>
-      <w:bookmarkEnd w:id="12"/>
+      <w:bookmarkEnd w:id="13"/>
     </w:p>
     <w:p>
       <w:pPr>
@@ -6009,11 +6089,11 @@
         <w:ind w:left="709" w:firstLine="0"/>
         <w:outlineLvl w:val="1"/>
       </w:pPr>
-      <w:bookmarkStart w:id="13" w:name="_Toc121943319"/>
+      <w:bookmarkStart w:id="14" w:name="_Toc122006815"/>
       <w:r>
         <w:t>Руководство по эксплуатации программного средства</w:t>
       </w:r>
-      <w:bookmarkEnd w:id="13"/>
+      <w:bookmarkEnd w:id="14"/>
     </w:p>
     <w:p>
       <w:pPr>
@@ -6336,11 +6416,18 @@
       <w:pPr>
         <w:pStyle w:val="TitleLevel0"/>
         <w:jc w:val="center"/>
-      </w:pPr>
-      <w:r>
+        <w:outlineLvl w:val="0"/>
+      </w:pPr>
+      <w:bookmarkStart w:id="15" w:name="_Toc122006816"/>
+      <w:r>
+        <w:rPr>
+          <w:sz w:val="32"/>
+          <w:szCs w:val="24"/>
+        </w:rPr>
         <w:lastRenderedPageBreak/>
         <w:t>ЗАКЛЮЧЕНИЕ</w:t>
       </w:r>
+      <w:bookmarkEnd w:id="15"/>
     </w:p>
     <w:p>
       <w:pPr>
@@ -6600,6 +6687,27 @@
     </w:p>
     <w:p>
       <w:pPr>
+        <w:pStyle w:val="TitleLevel0"/>
+        <w:jc w:val="center"/>
+        <w:outlineLvl w:val="0"/>
+        <w:rPr>
+          <w:sz w:val="32"/>
+          <w:szCs w:val="24"/>
+        </w:rPr>
+      </w:pPr>
+      <w:bookmarkStart w:id="16" w:name="_Toc122006817"/>
+      <w:r>
+        <w:rPr>
+          <w:sz w:val="32"/>
+          <w:szCs w:val="24"/>
+        </w:rPr>
+        <w:lastRenderedPageBreak/>
+        <w:t>СПИСОК ИСПОЛЬЗОВАННЫХ ИСТОЧНИКОВ</w:t>
+      </w:r>
+      <w:bookmarkEnd w:id="16"/>
+    </w:p>
+    <w:p>
+      <w:pPr>
         <w:ind w:firstLine="0"/>
         <w:jc w:val="center"/>
         <w:rPr>
@@ -6609,28 +6717,6 @@
           <w:szCs w:val="24"/>
         </w:rPr>
       </w:pPr>
-      <w:r>
-        <w:rPr>
-          <w:b/>
-          <w:bCs/>
-          <w:sz w:val="32"/>
-          <w:szCs w:val="24"/>
-        </w:rPr>
-        <w:lastRenderedPageBreak/>
-        <w:t>СПИСОК ИСПОЛЬЗОВАННЫХ ИСТОЧНИКОВ</w:t>
-      </w:r>
-    </w:p>
-    <w:p>
-      <w:pPr>
-        <w:ind w:firstLine="0"/>
-        <w:jc w:val="center"/>
-        <w:rPr>
-          <w:b/>
-          <w:bCs/>
-          <w:sz w:val="32"/>
-          <w:szCs w:val="24"/>
-        </w:rPr>
-      </w:pPr>
     </w:p>
     <w:p>
       <w:pPr>
@@ -8151,7 +8237,7 @@
           <w:szCs w:val="24"/>
         </w:rPr>
       </w:pPr>
-      <w:bookmarkStart w:id="14" w:name="_Toc121943320"/>
+      <w:bookmarkStart w:id="17" w:name="_Toc122006818"/>
       <w:r>
         <w:rPr>
           <w:sz w:val="32"/>
@@ -8160,7 +8246,7 @@
         <w:lastRenderedPageBreak/>
         <w:t>ПРИЛОЖЕНИЕ А</w:t>
       </w:r>
-      <w:bookmarkEnd w:id="14"/>
+      <w:bookmarkEnd w:id="17"/>
     </w:p>
     <w:p>
       <w:pPr>
@@ -8283,7 +8369,7 @@
           <w:szCs w:val="32"/>
         </w:rPr>
       </w:pPr>
-      <w:bookmarkStart w:id="15" w:name="_Toc121943321"/>
+      <w:bookmarkStart w:id="18" w:name="_Toc122006819"/>
       <w:r>
         <w:rPr>
           <w:sz w:val="32"/>
@@ -8292,7 +8378,7 @@
         <w:lastRenderedPageBreak/>
         <w:t>ПРИЛОЖЕНИЕ Б</w:t>
       </w:r>
-      <w:bookmarkEnd w:id="15"/>
+      <w:bookmarkEnd w:id="18"/>
     </w:p>
     <w:p>
       <w:pPr>
@@ -36049,7 +36135,7 @@
           <w:szCs w:val="24"/>
         </w:rPr>
       </w:pPr>
-      <w:bookmarkStart w:id="16" w:name="_Toc121943322"/>
+      <w:bookmarkStart w:id="19" w:name="_Toc122006820"/>
       <w:r>
         <w:rPr>
           <w:sz w:val="32"/>
@@ -36058,7 +36144,7 @@
         <w:lastRenderedPageBreak/>
         <w:t>ПРИЛОЖЕНИЕ В</w:t>
       </w:r>
-      <w:bookmarkEnd w:id="16"/>
+      <w:bookmarkEnd w:id="19"/>
     </w:p>
     <w:p>
       <w:pPr>
@@ -36082,7 +36168,7 @@
       <w:footerReference w:type="first" r:id="rId19"/>
       <w:pgSz w:w="11906" w:h="16838"/>
       <w:pgMar w:top="1134" w:right="850" w:bottom="1134" w:left="1701" w:header="708" w:footer="708" w:gutter="0"/>
-      <w:pgNumType w:start="4"/>
+      <w:pgNumType w:start="6"/>
       <w:cols w:space="708"/>
       <w:titlePg/>
       <w:docGrid w:linePitch="381"/>
@@ -36112,12 +36198,38 @@
 
 <file path=word/footer1.xml><?xml version="1.0" encoding="utf-8"?>
 <w:ftr xmlns:wpc="http://schemas.microsoft.com/office/word/2010/wordprocessingCanvas" xmlns:cx="http://schemas.microsoft.com/office/drawing/2014/chartex" xmlns:cx1="http://schemas.microsoft.com/office/drawing/2015/9/8/chartex" xmlns:cx2="http://schemas.microsoft.com/office/drawing/2015/10/21/chartex" xmlns:cx3="http://schemas.microsoft.com/office/drawing/2016/5/9/chartex" xmlns:cx4="http://schemas.microsoft.com/office/drawing/2016/5/10/chartex" xmlns:cx5="http://schemas.microsoft.com/office/drawing/2016/5/11/chartex" xmlns:cx6="http://schemas.microsoft.com/office/drawing/2016/5/12/chartex" xmlns:cx7="http://schemas.microsoft.com/office/drawing/2016/5/13/chartex" xmlns:cx8="http://schemas.microsoft.com/office/drawing/2016/5/14/chartex" xmlns:mc="http://schemas.openxmlformats.org/markup-compatibility/2006" xmlns:aink="http://schemas.microsoft.com/office/drawing/2016/ink" xmlns:am3d="http://schemas.microsoft.com/office/drawing/2017/model3d" xmlns:o="urn:schemas-microsoft-com:office:office" xmlns:r="http://schemas.openxmlformats.org/officeDocument/2006/relationships" xmlns:m="http://schemas.openxmlformats.org/officeDocument/2006/math" xmlns:v="urn:schemas-microsoft-com:vml" xmlns:wp14="http://schemas.microsoft.com/office/word/2010/wordprocessingDrawing" xmlns:wp="http://schemas.openxmlformats.org/drawingml/2006/wordprocessingDrawing" xmlns:w10="urn:schemas-microsoft-com:office:word" xmlns:w="http://schemas.openxmlformats.org/wordprocessingml/2006/main" xmlns:w14="http://schemas.microsoft.com/office/word/2010/wordml" xmlns:w15="http://schemas.microsoft.com/office/word/2012/wordml" xmlns:w16cex="http://schemas.microsoft.com/office/word/2018/wordml/cex" xmlns:w16cid="http://schemas.microsoft.com/office/word/2016/wordml/cid" xmlns:w16="http://schemas.microsoft.com/office/word/2018/wordml" xmlns:w16se="http://schemas.microsoft.com/office/word/2015/wordml/symex" xmlns:wpg="http://schemas.microsoft.com/office/word/2010/wordprocessingGroup" xmlns:wpi="http://schemas.microsoft.com/office/word/2010/wordprocessingInk" xmlns:wne="http://schemas.microsoft.com/office/word/2006/wordml" xmlns:wps="http://schemas.microsoft.com/office/word/2010/wordprocessingShape" mc:Ignorable="w14 w15 w16se w16cid w16 w16cex wp14">
-  <w:p>
-    <w:pPr>
-      <w:pStyle w:val="a5"/>
-      <w:jc w:val="right"/>
-    </w:pPr>
-  </w:p>
+  <w:sdt>
+    <w:sdtPr>
+      <w:id w:val="-1021783032"/>
+      <w:docPartObj>
+        <w:docPartGallery w:val="Page Numbers (Bottom of Page)"/>
+        <w:docPartUnique/>
+      </w:docPartObj>
+    </w:sdtPr>
+    <w:sdtContent>
+      <w:p>
+        <w:pPr>
+          <w:pStyle w:val="a5"/>
+          <w:jc w:val="right"/>
+        </w:pPr>
+        <w:r>
+          <w:fldChar w:fldCharType="begin"/>
+        </w:r>
+        <w:r>
+          <w:instrText>PAGE   \* MERGEFORMAT</w:instrText>
+        </w:r>
+        <w:r>
+          <w:fldChar w:fldCharType="separate"/>
+        </w:r>
+        <w:r>
+          <w:t>2</w:t>
+        </w:r>
+        <w:r>
+          <w:fldChar w:fldCharType="end"/>
+        </w:r>
+      </w:p>
+    </w:sdtContent>
+  </w:sdt>
 </w:ftr>
 </file>
 
@@ -36142,7 +36254,6 @@
         <w:docPartUnique/>
       </w:docPartObj>
     </w:sdtPr>
-    <w:sdtEndPr/>
     <w:sdtContent>
       <w:p>
         <w:pPr>
@@ -36168,15 +36279,6 @@
       </w:p>
     </w:sdtContent>
   </w:sdt>
-  <w:p>
-    <w:pPr>
-      <w:pStyle w:val="a5"/>
-      <w:jc w:val="right"/>
-      <w:rPr>
-        <w:lang w:val="en-US"/>
-      </w:rPr>
-    </w:pPr>
-  </w:p>
 </w:ftr>
 </file>
 
@@ -39758,8 +39860,11 @@
   <w:style w:type="paragraph" w:default="1" w:styleId="a">
     <w:name w:val="Normal"/>
     <w:qFormat/>
-    <w:rsid w:val="00D44C3C"/>
+    <w:rsid w:val="00BA445C"/>
     <w:pPr>
+      <w:tabs>
+        <w:tab w:val="right" w:leader="dot" w:pos="9072"/>
+      </w:tabs>
       <w:spacing w:after="0" w:line="240" w:lineRule="auto"/>
       <w:ind w:firstLine="709"/>
       <w:jc w:val="both"/>
@@ -39817,7 +39922,6 @@
   <w:style w:type="character" w:default="1" w:styleId="a0">
     <w:name w:val="Default Paragraph Font"/>
     <w:uiPriority w:val="1"/>
-    <w:semiHidden/>
     <w:unhideWhenUsed/>
   </w:style>
   <w:style w:type="table" w:default="1" w:styleId="a1">
@@ -40069,10 +40173,10 @@
   <a:themeElements>
     <a:clrScheme name="Стандартная">
       <a:dk1>
-        <a:sysClr val="windowText" lastClr="3C3836"/>
+        <a:sysClr val="windowText" lastClr="000000"/>
       </a:dk1>
       <a:lt1>
-        <a:sysClr val="window" lastClr="FBF1C7"/>
+        <a:sysClr val="window" lastClr="FFFFFF"/>
       </a:lt1>
       <a:dk2>
         <a:srgbClr val="44546A"/>

</xml_diff>